<commit_message>
FG 2.0 wrap it up
update gag data to include some data not in assessment output
remove calculated data from go.r
update release notes
change option default for compact in comp.yearly.plots
remove print.angle option in comp.yearly.plots
update documentation
add default=TRUE for Cohort.plots
update readme to point to installed folder for user's guide
update NFZ.age.plots to most recent version
</commit_message>
<xml_diff>
--- a/inst/doc/FG-realease-notes.docx
+++ b/inst/doc/FG-realease-notes.docx
@@ -44,10 +44,9 @@
           <w:sz w:val="20"/>
           <w:szCs w:val="20"/>
         </w:rPr>
-        <w:t>FishGr</w:t>
+        <w:t>FishGraph</w:t>
       </w:r>
-      <w:bookmarkStart w:id="0" w:name="_GoBack"/>
-      <w:bookmarkEnd w:id="0"/>
+      <w:proofErr w:type="spellEnd"/>
       <w:r>
         <w:rPr>
           <w:b/>
@@ -55,9 +54,8 @@
           <w:sz w:val="20"/>
           <w:szCs w:val="20"/>
         </w:rPr>
-        <w:t>aph</w:t>
+        <w:t xml:space="preserve"> Functions</w:t>
       </w:r>
-      <w:proofErr w:type="spellEnd"/>
     </w:p>
     <w:tbl>
       <w:tblPr>
@@ -5072,6 +5070,14 @@
               </w:rPr>
               <w:t>KWS</w:t>
             </w:r>
+            <w:r>
+              <w:rPr>
+                <w:rFonts w:ascii="Lucida Sans" w:hAnsi="Lucida Sans"/>
+                <w:sz w:val="20"/>
+                <w:szCs w:val="20"/>
+              </w:rPr>
+              <w:t>, RTC</w:t>
+            </w:r>
           </w:p>
         </w:tc>
         <w:tc>
@@ -5099,7 +5105,7 @@
                 <w:sz w:val="20"/>
                 <w:szCs w:val="20"/>
               </w:rPr>
-              <w:t>2.0 beta</w:t>
+              <w:t xml:space="preserve">2.0 </w:t>
             </w:r>
           </w:p>
         </w:tc>
@@ -5249,7 +5255,7 @@
                 <w:sz w:val="20"/>
                 <w:szCs w:val="20"/>
               </w:rPr>
-              <w:t>2.0 beta</w:t>
+              <w:t xml:space="preserve">2.0 </w:t>
             </w:r>
           </w:p>
         </w:tc>
@@ -5437,7 +5443,7 @@
                 <w:sz w:val="20"/>
                 <w:szCs w:val="20"/>
               </w:rPr>
-              <w:t>2.0 beta</w:t>
+              <w:t xml:space="preserve">2.0 </w:t>
             </w:r>
           </w:p>
         </w:tc>
@@ -5597,7 +5603,7 @@
                 <w:sz w:val="20"/>
                 <w:szCs w:val="20"/>
               </w:rPr>
-              <w:t>2.0 beta</w:t>
+              <w:t xml:space="preserve">2.0 </w:t>
             </w:r>
           </w:p>
         </w:tc>
@@ -5946,7 +5952,7 @@
                 <w:sz w:val="20"/>
                 <w:szCs w:val="20"/>
               </w:rPr>
-              <w:t>2.0 beta</w:t>
+              <w:t xml:space="preserve">2.0 </w:t>
             </w:r>
           </w:p>
         </w:tc>
@@ -6165,7 +6171,7 @@
                 <w:sz w:val="20"/>
                 <w:szCs w:val="20"/>
               </w:rPr>
-              <w:t>2.0 beta</w:t>
+              <w:t xml:space="preserve">2.0 </w:t>
             </w:r>
           </w:p>
         </w:tc>
@@ -6286,7 +6292,7 @@
                 <w:sz w:val="20"/>
                 <w:szCs w:val="20"/>
               </w:rPr>
-              <w:t>KWS</w:t>
+              <w:t>RTC</w:t>
             </w:r>
           </w:p>
         </w:tc>
@@ -6315,7 +6321,7 @@
                 <w:sz w:val="20"/>
                 <w:szCs w:val="20"/>
               </w:rPr>
-              <w:t>2.0 beta</w:t>
+              <w:t xml:space="preserve">2.0 </w:t>
             </w:r>
           </w:p>
         </w:tc>
@@ -6344,6 +6350,49 @@
                 <w:szCs w:val="20"/>
               </w:rPr>
               <w:t>Added bubble plots of N at age and B at age, both with overlay of average values through time</w:t>
+            </w:r>
+            <w:r>
+              <w:rPr>
+                <w:rFonts w:ascii="Lucida Sans" w:hAnsi="Lucida Sans"/>
+                <w:sz w:val="20"/>
+                <w:szCs w:val="20"/>
+              </w:rPr>
+              <w:t xml:space="preserve">  </w:t>
+            </w:r>
+          </w:p>
+          <w:p>
+            <w:pPr>
+              <w:rPr>
+                <w:rFonts w:ascii="Lucida Sans" w:hAnsi="Lucida Sans"/>
+                <w:sz w:val="20"/>
+                <w:szCs w:val="20"/>
+              </w:rPr>
+            </w:pPr>
+            <w:r>
+              <w:rPr>
+                <w:rFonts w:ascii="Lucida Sans" w:hAnsi="Lucida Sans"/>
+                <w:sz w:val="20"/>
+                <w:szCs w:val="20"/>
+              </w:rPr>
+              <w:t xml:space="preserve">Same for landings and discards if </w:t>
+            </w:r>
+            <w:proofErr w:type="spellStart"/>
+            <w:r>
+              <w:rPr>
+                <w:rFonts w:ascii="Lucida Sans" w:hAnsi="Lucida Sans"/>
+                <w:sz w:val="20"/>
+                <w:szCs w:val="20"/>
+              </w:rPr>
+              <w:t>plot.CLD</w:t>
+            </w:r>
+            <w:proofErr w:type="spellEnd"/>
+            <w:r>
+              <w:rPr>
+                <w:rFonts w:ascii="Lucida Sans" w:hAnsi="Lucida Sans"/>
+                <w:sz w:val="20"/>
+                <w:szCs w:val="20"/>
+              </w:rPr>
+              <w:t>=TRUE</w:t>
             </w:r>
           </w:p>
         </w:tc>
@@ -6465,7 +6514,7 @@
                 <w:sz w:val="20"/>
                 <w:szCs w:val="20"/>
               </w:rPr>
-              <w:t>2.0 beta</w:t>
+              <w:t xml:space="preserve">2.0 </w:t>
             </w:r>
           </w:p>
         </w:tc>
@@ -6605,6 +6654,14 @@
               </w:rPr>
               <w:t>KWS</w:t>
             </w:r>
+            <w:r>
+              <w:rPr>
+                <w:rFonts w:ascii="Lucida Sans" w:hAnsi="Lucida Sans"/>
+                <w:sz w:val="20"/>
+                <w:szCs w:val="20"/>
+              </w:rPr>
+              <w:t>, EHW</w:t>
+            </w:r>
           </w:p>
         </w:tc>
         <w:tc>
@@ -6632,7 +6689,7 @@
                 <w:sz w:val="20"/>
                 <w:szCs w:val="20"/>
               </w:rPr>
-              <w:t>2.0 beta</w:t>
+              <w:t xml:space="preserve">2.0 </w:t>
             </w:r>
           </w:p>
         </w:tc>
@@ -6695,6 +6752,23 @@
                 <w:szCs w:val="20"/>
               </w:rPr>
               <w:t>Option for residual diagnostics</w:t>
+            </w:r>
+          </w:p>
+          <w:p>
+            <w:pPr>
+              <w:rPr>
+                <w:rFonts w:ascii="Lucida Sans" w:hAnsi="Lucida Sans"/>
+                <w:sz w:val="20"/>
+                <w:szCs w:val="20"/>
+              </w:rPr>
+            </w:pPr>
+            <w:r>
+              <w:rPr>
+                <w:rFonts w:ascii="Lucida Sans" w:hAnsi="Lucida Sans"/>
+                <w:sz w:val="20"/>
+                <w:szCs w:val="20"/>
+              </w:rPr>
+              <w:t>Option for curve from different time blocks to be on the same plot</w:t>
             </w:r>
           </w:p>
         </w:tc>
@@ -6816,7 +6890,7 @@
                 <w:sz w:val="20"/>
                 <w:szCs w:val="20"/>
               </w:rPr>
-              <w:t>2.0 beta</w:t>
+              <w:t xml:space="preserve">2.0 </w:t>
             </w:r>
           </w:p>
         </w:tc>
@@ -6844,7 +6918,7 @@
                 <w:sz w:val="20"/>
                 <w:szCs w:val="20"/>
               </w:rPr>
-              <w:t>Option for user-defined F metrics (e.g., F of age two plus or apical F)</w:t>
+              <w:t>Option for user-defined F metrics (e.g., apical F)</w:t>
             </w:r>
           </w:p>
           <w:p>
@@ -6932,6 +7006,7 @@
                 <w:sz w:val="20"/>
                 <w:szCs w:val="20"/>
               </w:rPr>
+              <w:lastRenderedPageBreak/>
               <w:t>28 Oct 2015</w:t>
             </w:r>
           </w:p>
@@ -7000,6 +7075,14 @@
               </w:rPr>
               <w:t>KWS</w:t>
             </w:r>
+            <w:r>
+              <w:rPr>
+                <w:rFonts w:ascii="Lucida Sans" w:hAnsi="Lucida Sans"/>
+                <w:sz w:val="20"/>
+                <w:szCs w:val="20"/>
+              </w:rPr>
+              <w:t>, EHW</w:t>
+            </w:r>
           </w:p>
         </w:tc>
         <w:tc>
@@ -7027,7 +7110,7 @@
                 <w:sz w:val="20"/>
                 <w:szCs w:val="20"/>
               </w:rPr>
-              <w:t>2.0 beta</w:t>
+              <w:t xml:space="preserve">2.0 </w:t>
             </w:r>
           </w:p>
         </w:tc>
@@ -7108,7 +7191,6 @@
                 <w:sz w:val="20"/>
                 <w:szCs w:val="20"/>
               </w:rPr>
-              <w:lastRenderedPageBreak/>
               <w:t>28 Oct 2015</w:t>
             </w:r>
           </w:p>
@@ -7177,6 +7259,14 @@
               </w:rPr>
               <w:t>KWS</w:t>
             </w:r>
+            <w:r>
+              <w:rPr>
+                <w:rFonts w:ascii="Lucida Sans" w:hAnsi="Lucida Sans"/>
+                <w:sz w:val="20"/>
+                <w:szCs w:val="20"/>
+              </w:rPr>
+              <w:t>, EHW</w:t>
+            </w:r>
           </w:p>
         </w:tc>
         <w:tc>
@@ -7204,7 +7294,7 @@
                 <w:sz w:val="20"/>
                 <w:szCs w:val="20"/>
               </w:rPr>
-              <w:t>2.0 beta</w:t>
+              <w:t xml:space="preserve">2.0 </w:t>
             </w:r>
           </w:p>
         </w:tc>
@@ -7353,6 +7443,14 @@
               </w:rPr>
               <w:t>KWS</w:t>
             </w:r>
+            <w:r>
+              <w:rPr>
+                <w:rFonts w:ascii="Lucida Sans" w:hAnsi="Lucida Sans"/>
+                <w:sz w:val="20"/>
+                <w:szCs w:val="20"/>
+              </w:rPr>
+              <w:t>, EHW</w:t>
+            </w:r>
           </w:p>
         </w:tc>
         <w:tc>
@@ -7380,7 +7478,7 @@
                 <w:sz w:val="20"/>
                 <w:szCs w:val="20"/>
               </w:rPr>
-              <w:t>2.0 beta</w:t>
+              <w:t xml:space="preserve">2.0 </w:t>
             </w:r>
           </w:p>
         </w:tc>
@@ -7546,6 +7644,14 @@
               <w:t>Phase.plots</w:t>
             </w:r>
             <w:proofErr w:type="spellEnd"/>
+            <w:r>
+              <w:rPr>
+                <w:rFonts w:ascii="Lucida Sans" w:hAnsi="Lucida Sans"/>
+                <w:sz w:val="20"/>
+                <w:szCs w:val="20"/>
+              </w:rPr>
+              <w:t xml:space="preserve"> (new)</w:t>
+            </w:r>
           </w:p>
         </w:tc>
         <w:tc>
@@ -7601,7 +7707,7 @@
                 <w:sz w:val="20"/>
                 <w:szCs w:val="20"/>
               </w:rPr>
-              <w:t>2.0 beta</w:t>
+              <w:t xml:space="preserve">2.0 </w:t>
             </w:r>
           </w:p>
         </w:tc>
@@ -7746,6 +7852,14 @@
                 <w:szCs w:val="20"/>
               </w:rPr>
             </w:pPr>
+            <w:r>
+              <w:rPr>
+                <w:rFonts w:ascii="Lucida Sans" w:hAnsi="Lucida Sans"/>
+                <w:sz w:val="20"/>
+                <w:szCs w:val="20"/>
+              </w:rPr>
+              <w:t>28-Oct-2015</w:t>
+            </w:r>
           </w:p>
         </w:tc>
         <w:tc>
@@ -7766,6 +7880,16 @@
                 <w:szCs w:val="20"/>
               </w:rPr>
             </w:pPr>
+            <w:proofErr w:type="spellStart"/>
+            <w:r>
+              <w:rPr>
+                <w:rFonts w:ascii="Lucida Sans" w:hAnsi="Lucida Sans"/>
+                <w:sz w:val="20"/>
+                <w:szCs w:val="20"/>
+              </w:rPr>
+              <w:t>Comp.yearly.plots</w:t>
+            </w:r>
+            <w:proofErr w:type="spellEnd"/>
           </w:p>
         </w:tc>
         <w:tc>
@@ -7786,6 +7910,14 @@
                 <w:szCs w:val="20"/>
               </w:rPr>
             </w:pPr>
+            <w:r>
+              <w:rPr>
+                <w:rFonts w:ascii="Lucida Sans" w:hAnsi="Lucida Sans"/>
+                <w:sz w:val="20"/>
+                <w:szCs w:val="20"/>
+              </w:rPr>
+              <w:t>KWS</w:t>
+            </w:r>
           </w:p>
         </w:tc>
         <w:tc>
@@ -7806,6 +7938,14 @@
                 <w:szCs w:val="20"/>
               </w:rPr>
             </w:pPr>
+            <w:r>
+              <w:rPr>
+                <w:rFonts w:ascii="Lucida Sans" w:hAnsi="Lucida Sans"/>
+                <w:sz w:val="20"/>
+                <w:szCs w:val="20"/>
+              </w:rPr>
+              <w:t>2.0</w:t>
+            </w:r>
           </w:p>
         </w:tc>
         <w:tc>
@@ -7826,6 +7966,68 @@
                 <w:szCs w:val="20"/>
               </w:rPr>
             </w:pPr>
+            <w:r>
+              <w:rPr>
+                <w:rFonts w:ascii="Lucida Sans" w:hAnsi="Lucida Sans"/>
+                <w:sz w:val="20"/>
+                <w:szCs w:val="20"/>
+              </w:rPr>
+              <w:t>Removed “Neff/N” from panel annotation</w:t>
+            </w:r>
+          </w:p>
+          <w:p>
+            <w:pPr>
+              <w:rPr>
+                <w:rFonts w:ascii="Lucida Sans" w:hAnsi="Lucida Sans"/>
+                <w:sz w:val="20"/>
+                <w:szCs w:val="20"/>
+              </w:rPr>
+            </w:pPr>
+            <w:r>
+              <w:rPr>
+                <w:rFonts w:ascii="Lucida Sans" w:hAnsi="Lucida Sans"/>
+                <w:sz w:val="20"/>
+                <w:szCs w:val="20"/>
+              </w:rPr>
+              <w:t>Removed “</w:t>
+            </w:r>
+            <w:proofErr w:type="spellStart"/>
+            <w:r>
+              <w:rPr>
+                <w:rFonts w:ascii="Lucida Sans" w:hAnsi="Lucida Sans"/>
+                <w:sz w:val="20"/>
+                <w:szCs w:val="20"/>
+              </w:rPr>
+              <w:t>print.angle</w:t>
+            </w:r>
+            <w:proofErr w:type="spellEnd"/>
+            <w:r>
+              <w:rPr>
+                <w:rFonts w:ascii="Lucida Sans" w:hAnsi="Lucida Sans"/>
+                <w:sz w:val="20"/>
+                <w:szCs w:val="20"/>
+              </w:rPr>
+              <w:t>” option</w:t>
+            </w:r>
+          </w:p>
+          <w:p>
+            <w:pPr>
+              <w:rPr>
+                <w:rFonts w:ascii="Lucida Sans" w:hAnsi="Lucida Sans"/>
+                <w:sz w:val="20"/>
+                <w:szCs w:val="20"/>
+              </w:rPr>
+            </w:pPr>
+            <w:r>
+              <w:rPr>
+                <w:rFonts w:ascii="Lucida Sans" w:hAnsi="Lucida Sans"/>
+                <w:sz w:val="20"/>
+                <w:szCs w:val="20"/>
+              </w:rPr>
+              <w:t>Set default: compact = True</w:t>
+            </w:r>
+            <w:bookmarkStart w:id="0" w:name="_GoBack"/>
+            <w:bookmarkEnd w:id="0"/>
           </w:p>
         </w:tc>
       </w:tr>
@@ -8013,6 +8215,7 @@
   <w:style w:type="character" w:default="1" w:styleId="DefaultParagraphFont">
     <w:name w:val="Default Paragraph Font"/>
     <w:uiPriority w:val="1"/>
+    <w:semiHidden/>
     <w:unhideWhenUsed/>
   </w:style>
   <w:style w:type="table" w:default="1" w:styleId="TableNormal">
@@ -8230,6 +8433,7 @@
   <w:style w:type="character" w:default="1" w:styleId="DefaultParagraphFont">
     <w:name w:val="Default Paragraph Font"/>
     <w:uiPriority w:val="1"/>
+    <w:semiHidden/>
     <w:unhideWhenUsed/>
   </w:style>
   <w:style w:type="table" w:default="1" w:styleId="TableNormal">

</xml_diff>